<commit_message>
Saved PDF versions of tutorials 3 and 4
Updated Word documents and saved in PDF format.
</commit_message>
<xml_diff>
--- a/3_RGB_LED/Arduino 3 - RGB LED.docx
+++ b/3_RGB_LED/Arduino 3 - RGB LED.docx
@@ -1,6 +1,6 @@
 
 <file path=word/document.xml><?xml version="1.0" encoding="utf-8"?>
-<w:document xmlns:wpc="http://schemas.microsoft.com/office/word/2010/wordprocessingCanvas" xmlns:cx="http://schemas.microsoft.com/office/drawing/2014/chartex" xmlns:cx1="http://schemas.microsoft.com/office/drawing/2015/9/8/chartex" xmlns:mc="http://schemas.openxmlformats.org/markup-compatibility/2006" xmlns:o="urn:schemas-microsoft-com:office:office" xmlns:r="http://schemas.openxmlformats.org/officeDocument/2006/relationships" xmlns:m="http://schemas.openxmlformats.org/officeDocument/2006/math" xmlns:v="urn:schemas-microsoft-com:vml" xmlns:wp14="http://schemas.microsoft.com/office/word/2010/wordprocessingDrawing" xmlns:wp="http://schemas.openxmlformats.org/drawingml/2006/wordprocessingDrawing" xmlns:w10="urn:schemas-microsoft-com:office:word" xmlns:w="http://schemas.openxmlformats.org/wordprocessingml/2006/main" xmlns:w14="http://schemas.microsoft.com/office/word/2010/wordml" xmlns:w15="http://schemas.microsoft.com/office/word/2012/wordml" xmlns:w16se="http://schemas.microsoft.com/office/word/2015/wordml/symex" xmlns:wpg="http://schemas.microsoft.com/office/word/2010/wordprocessingGroup" xmlns:wpi="http://schemas.microsoft.com/office/word/2010/wordprocessingInk" xmlns:wne="http://schemas.microsoft.com/office/word/2006/wordml" xmlns:wps="http://schemas.microsoft.com/office/word/2010/wordprocessingShape" mc:Ignorable="w14 w15 w16se wp14">
+<w:document xmlns:wpc="http://schemas.microsoft.com/office/word/2010/wordprocessingCanvas" xmlns:cx="http://schemas.microsoft.com/office/drawing/2014/chartex" xmlns:cx1="http://schemas.microsoft.com/office/drawing/2015/9/8/chartex" xmlns:cx2="http://schemas.microsoft.com/office/drawing/2015/10/21/chartex" xmlns:cx3="http://schemas.microsoft.com/office/drawing/2016/5/9/chartex" xmlns:cx4="http://schemas.microsoft.com/office/drawing/2016/5/10/chartex" xmlns:cx5="http://schemas.microsoft.com/office/drawing/2016/5/11/chartex" xmlns:cx6="http://schemas.microsoft.com/office/drawing/2016/5/12/chartex" xmlns:cx7="http://schemas.microsoft.com/office/drawing/2016/5/13/chartex" xmlns:cx8="http://schemas.microsoft.com/office/drawing/2016/5/14/chartex" xmlns:mc="http://schemas.openxmlformats.org/markup-compatibility/2006" xmlns:aink="http://schemas.microsoft.com/office/drawing/2016/ink" xmlns:am3d="http://schemas.microsoft.com/office/drawing/2017/model3d" xmlns:o="urn:schemas-microsoft-com:office:office" xmlns:oel="http://schemas.microsoft.com/office/2019/extlst" xmlns:r="http://schemas.openxmlformats.org/officeDocument/2006/relationships" xmlns:m="http://schemas.openxmlformats.org/officeDocument/2006/math" xmlns:v="urn:schemas-microsoft-com:vml" xmlns:wp14="http://schemas.microsoft.com/office/word/2010/wordprocessingDrawing" xmlns:wp="http://schemas.openxmlformats.org/drawingml/2006/wordprocessingDrawing" xmlns:w10="urn:schemas-microsoft-com:office:word" xmlns:w="http://schemas.openxmlformats.org/wordprocessingml/2006/main" xmlns:w14="http://schemas.microsoft.com/office/word/2010/wordml" xmlns:w15="http://schemas.microsoft.com/office/word/2012/wordml" xmlns:w16cex="http://schemas.microsoft.com/office/word/2018/wordml/cex" xmlns:w16cid="http://schemas.microsoft.com/office/word/2016/wordml/cid" xmlns:w16="http://schemas.microsoft.com/office/word/2018/wordml" xmlns:w16sdtdh="http://schemas.microsoft.com/office/word/2020/wordml/sdtdatahash" xmlns:w16se="http://schemas.microsoft.com/office/word/2015/wordml/symex" xmlns:wpg="http://schemas.microsoft.com/office/word/2010/wordprocessingGroup" xmlns:wpi="http://schemas.microsoft.com/office/word/2010/wordprocessingInk" xmlns:wne="http://schemas.microsoft.com/office/word/2006/wordml" xmlns:wps="http://schemas.microsoft.com/office/word/2010/wordprocessingShape" mc:Ignorable="w14 w15 w16se w16cid w16 w16cex w16sdtdh wp14">
   <w:body>
     <w:p>
       <w:pPr>
@@ -195,14 +195,27 @@
       <w:r>
         <w:t xml:space="preserve">Figure </w:t>
       </w:r>
-      <w:fldSimple w:instr=" SEQ Figure \* ARABIC ">
-        <w:r>
-          <w:rPr>
-            <w:noProof/>
-          </w:rPr>
-          <w:t>1</w:t>
-        </w:r>
-      </w:fldSimple>
+      <w:r>
+        <w:fldChar w:fldCharType="begin"/>
+      </w:r>
+      <w:r>
+        <w:instrText xml:space="preserve"> SEQ Figure \* ARABIC </w:instrText>
+      </w:r>
+      <w:r>
+        <w:fldChar w:fldCharType="separate"/>
+      </w:r>
+      <w:r>
+        <w:rPr>
+          <w:noProof/>
+        </w:rPr>
+        <w:t>1</w:t>
+      </w:r>
+      <w:r>
+        <w:rPr>
+          <w:noProof/>
+        </w:rPr>
+        <w:fldChar w:fldCharType="end"/>
+      </w:r>
       <w:r>
         <w:t>: Pulse Width Modulation</w:t>
       </w:r>
@@ -429,8 +442,6 @@
         </w:rPr>
         <w:commentReference w:id="0"/>
       </w:r>
-      <w:bookmarkStart w:id="1" w:name="_GoBack"/>
-      <w:bookmarkEnd w:id="1"/>
     </w:p>
     <w:p>
       <w:pPr>
@@ -440,14 +451,27 @@
       <w:r>
         <w:t xml:space="preserve">Figure </w:t>
       </w:r>
-      <w:fldSimple w:instr=" SEQ Figure \* ARABIC ">
-        <w:r>
-          <w:rPr>
-            <w:noProof/>
-          </w:rPr>
-          <w:t>2</w:t>
-        </w:r>
-      </w:fldSimple>
+      <w:r>
+        <w:fldChar w:fldCharType="begin"/>
+      </w:r>
+      <w:r>
+        <w:instrText xml:space="preserve"> SEQ Figure \* ARABIC </w:instrText>
+      </w:r>
+      <w:r>
+        <w:fldChar w:fldCharType="separate"/>
+      </w:r>
+      <w:r>
+        <w:rPr>
+          <w:noProof/>
+        </w:rPr>
+        <w:t>2</w:t>
+      </w:r>
+      <w:r>
+        <w:rPr>
+          <w:noProof/>
+        </w:rPr>
+        <w:fldChar w:fldCharType="end"/>
+      </w:r>
       <w:r>
         <w:t>: RGB LED</w:t>
       </w:r>
@@ -619,13 +643,8 @@
           <w:numId w:val="9"/>
         </w:numPr>
       </w:pPr>
-      <w:proofErr w:type="gramStart"/>
-      <w:r>
-        <w:t>value</w:t>
-      </w:r>
-      <w:proofErr w:type="gramEnd"/>
-      <w:r>
-        <w:t xml:space="preserve"> – is the duty cycle of the PWM signal to be applied, ranging from 0 (for 0%) to 255 (for 100%)</w:t>
+      <w:r>
+        <w:t>value – is the duty cycle of the PWM signal to be applied, ranging from 0 (for 0%) to 255 (for 100%)</w:t>
       </w:r>
     </w:p>
     <w:p>
@@ -634,26 +653,32 @@
         <w:t xml:space="preserve">To display information on your monitor first add </w:t>
       </w:r>
       <w:proofErr w:type="spellStart"/>
+      <w:r>
+        <w:rPr>
+          <w:rFonts w:ascii="Calibri" w:eastAsia="Calibri" w:hAnsi="Calibri" w:cs="Calibri"/>
+        </w:rPr>
+        <w:t>Serial.begin</w:t>
+      </w:r>
+      <w:proofErr w:type="spellEnd"/>
+      <w:r>
+        <w:rPr>
+          <w:rFonts w:ascii="Calibri" w:eastAsia="Calibri" w:hAnsi="Calibri" w:cs="Calibri"/>
+        </w:rPr>
+        <w:t xml:space="preserve">(9600); in </w:t>
+      </w:r>
       <w:proofErr w:type="gramStart"/>
       <w:r>
         <w:rPr>
           <w:rFonts w:ascii="Calibri" w:eastAsia="Calibri" w:hAnsi="Calibri" w:cs="Calibri"/>
         </w:rPr>
-        <w:t>Serial.begin</w:t>
-      </w:r>
-      <w:proofErr w:type="spellEnd"/>
+        <w:t>setup(</w:t>
+      </w:r>
+      <w:proofErr w:type="gramEnd"/>
       <w:r>
         <w:rPr>
           <w:rFonts w:ascii="Calibri" w:eastAsia="Calibri" w:hAnsi="Calibri" w:cs="Calibri"/>
         </w:rPr>
-        <w:t>(</w:t>
-      </w:r>
-      <w:proofErr w:type="gramEnd"/>
-      <w:r>
-        <w:rPr>
-          <w:rFonts w:ascii="Calibri" w:eastAsia="Calibri" w:hAnsi="Calibri" w:cs="Calibri"/>
-        </w:rPr>
-        <w:t xml:space="preserve">9600); in setup(); then you can use </w:t>
+        <w:t xml:space="preserve">); then you can use </w:t>
       </w:r>
       <w:proofErr w:type="spellStart"/>
       <w:r>
@@ -710,7 +735,7 @@
                     <pic:cNvPicPr/>
                   </pic:nvPicPr>
                   <pic:blipFill>
-                    <a:blip r:embed="rId15">
+                    <a:blip r:embed="rId16">
                       <a:extLst>
                         <a:ext uri="{28A0092B-C50C-407E-A947-70E740481C1C}">
                           <a14:useLocalDpi xmlns:a14="http://schemas.microsoft.com/office/drawing/2010/main" val="0"/>
@@ -745,14 +770,27 @@
       <w:r>
         <w:t xml:space="preserve">Figure </w:t>
       </w:r>
-      <w:fldSimple w:instr=" SEQ Figure \* ARABIC ">
-        <w:r>
-          <w:rPr>
-            <w:noProof/>
-          </w:rPr>
-          <w:t>3</w:t>
-        </w:r>
-      </w:fldSimple>
+      <w:r>
+        <w:fldChar w:fldCharType="begin"/>
+      </w:r>
+      <w:r>
+        <w:instrText xml:space="preserve"> SEQ Figure \* ARABIC </w:instrText>
+      </w:r>
+      <w:r>
+        <w:fldChar w:fldCharType="separate"/>
+      </w:r>
+      <w:r>
+        <w:rPr>
+          <w:noProof/>
+        </w:rPr>
+        <w:t>3</w:t>
+      </w:r>
+      <w:r>
+        <w:rPr>
+          <w:noProof/>
+        </w:rPr>
+        <w:fldChar w:fldCharType="end"/>
+      </w:r>
       <w:r>
         <w:t>: Serial Monitor:</w:t>
       </w:r>
@@ -911,7 +949,7 @@
                     </pic:cNvPicPr>
                   </pic:nvPicPr>
                   <pic:blipFill>
-                    <a:blip r:embed="rId16">
+                    <a:blip r:embed="rId17">
                       <a:extLst>
                         <a:ext uri="{28A0092B-C50C-407E-A947-70E740481C1C}">
                           <a14:useLocalDpi xmlns:a14="http://schemas.microsoft.com/office/drawing/2010/main" val="0"/>
@@ -951,22 +989,30 @@
       <w:r>
         <w:t xml:space="preserve">Figure </w:t>
       </w:r>
-      <w:fldSimple w:instr=" SEQ Figure \* ARABIC ">
-        <w:r>
-          <w:rPr>
-            <w:noProof/>
-          </w:rPr>
-          <w:t>4</w:t>
-        </w:r>
-      </w:fldSimple>
-      <w:r>
-        <w:t>: Circuit for Tasks 1</w:t>
-      </w:r>
-      <w:proofErr w:type="gramStart"/>
-      <w:r>
-        <w:t>,2,3</w:t>
-      </w:r>
-      <w:proofErr w:type="gramEnd"/>
+      <w:r>
+        <w:fldChar w:fldCharType="begin"/>
+      </w:r>
+      <w:r>
+        <w:instrText xml:space="preserve"> SEQ Figure \* ARABIC </w:instrText>
+      </w:r>
+      <w:r>
+        <w:fldChar w:fldCharType="separate"/>
+      </w:r>
+      <w:r>
+        <w:rPr>
+          <w:noProof/>
+        </w:rPr>
+        <w:t>4</w:t>
+      </w:r>
+      <w:r>
+        <w:rPr>
+          <w:noProof/>
+        </w:rPr>
+        <w:fldChar w:fldCharType="end"/>
+      </w:r>
+      <w:r>
+        <w:t>: Circuit for Tasks 1,2,3</w:t>
+      </w:r>
     </w:p>
     <w:p>
       <w:pPr>
@@ -1026,7 +1072,7 @@
                     </pic:cNvPicPr>
                   </pic:nvPicPr>
                   <pic:blipFill>
-                    <a:blip r:embed="rId17">
+                    <a:blip r:embed="rId18">
                       <a:extLst>
                         <a:ext uri="{28A0092B-C50C-407E-A947-70E740481C1C}">
                           <a14:useLocalDpi xmlns:a14="http://schemas.microsoft.com/office/drawing/2010/main" val="0"/>
@@ -1066,21 +1112,34 @@
       <w:r>
         <w:t xml:space="preserve">Figure </w:t>
       </w:r>
-      <w:fldSimple w:instr=" SEQ Figure \* ARABIC ">
-        <w:r>
-          <w:rPr>
-            <w:noProof/>
-          </w:rPr>
-          <w:t>5</w:t>
-        </w:r>
-      </w:fldSimple>
+      <w:r>
+        <w:fldChar w:fldCharType="begin"/>
+      </w:r>
+      <w:r>
+        <w:instrText xml:space="preserve"> SEQ Figure \* ARABIC </w:instrText>
+      </w:r>
+      <w:r>
+        <w:fldChar w:fldCharType="separate"/>
+      </w:r>
+      <w:r>
+        <w:rPr>
+          <w:noProof/>
+        </w:rPr>
+        <w:t>5</w:t>
+      </w:r>
+      <w:r>
+        <w:rPr>
+          <w:noProof/>
+        </w:rPr>
+        <w:fldChar w:fldCharType="end"/>
+      </w:r>
       <w:r>
         <w:t>: Circuit for Task 4</w:t>
       </w:r>
     </w:p>
     <w:sectPr>
-      <w:headerReference w:type="default" r:id="rId18"/>
-      <w:footerReference w:type="default" r:id="rId19"/>
+      <w:headerReference w:type="default" r:id="rId19"/>
+      <w:footerReference w:type="default" r:id="rId20"/>
       <w:pgSz w:w="11906" w:h="16838"/>
       <w:pgMar w:top="1440" w:right="1440" w:bottom="1440" w:left="1440" w:header="708" w:footer="708" w:gutter="0"/>
       <w:cols w:space="708"/>
@@ -1091,7 +1150,7 @@
 </file>
 
 <file path=word/comments.xml><?xml version="1.0" encoding="utf-8"?>
-<w:comments xmlns:wpc="http://schemas.microsoft.com/office/word/2010/wordprocessingCanvas" xmlns:cx="http://schemas.microsoft.com/office/drawing/2014/chartex" xmlns:cx1="http://schemas.microsoft.com/office/drawing/2015/9/8/chartex" xmlns:mc="http://schemas.openxmlformats.org/markup-compatibility/2006" xmlns:o="urn:schemas-microsoft-com:office:office" xmlns:r="http://schemas.openxmlformats.org/officeDocument/2006/relationships" xmlns:m="http://schemas.openxmlformats.org/officeDocument/2006/math" xmlns:v="urn:schemas-microsoft-com:vml" xmlns:wp14="http://schemas.microsoft.com/office/word/2010/wordprocessingDrawing" xmlns:wp="http://schemas.openxmlformats.org/drawingml/2006/wordprocessingDrawing" xmlns:w10="urn:schemas-microsoft-com:office:word" xmlns:w="http://schemas.openxmlformats.org/wordprocessingml/2006/main" xmlns:w14="http://schemas.microsoft.com/office/word/2010/wordml" xmlns:w15="http://schemas.microsoft.com/office/word/2012/wordml" xmlns:w16se="http://schemas.microsoft.com/office/word/2015/wordml/symex" xmlns:wpg="http://schemas.microsoft.com/office/word/2010/wordprocessingGroup" xmlns:wpi="http://schemas.microsoft.com/office/word/2010/wordprocessingInk" xmlns:wne="http://schemas.microsoft.com/office/word/2006/wordml" xmlns:wps="http://schemas.microsoft.com/office/word/2010/wordprocessingShape" mc:Ignorable="w14 w15 w16se wp14">
+<w:comments xmlns:wpc="http://schemas.microsoft.com/office/word/2010/wordprocessingCanvas" xmlns:cx="http://schemas.microsoft.com/office/drawing/2014/chartex" xmlns:cx1="http://schemas.microsoft.com/office/drawing/2015/9/8/chartex" xmlns:cx2="http://schemas.microsoft.com/office/drawing/2015/10/21/chartex" xmlns:cx3="http://schemas.microsoft.com/office/drawing/2016/5/9/chartex" xmlns:cx4="http://schemas.microsoft.com/office/drawing/2016/5/10/chartex" xmlns:cx5="http://schemas.microsoft.com/office/drawing/2016/5/11/chartex" xmlns:cx6="http://schemas.microsoft.com/office/drawing/2016/5/12/chartex" xmlns:cx7="http://schemas.microsoft.com/office/drawing/2016/5/13/chartex" xmlns:cx8="http://schemas.microsoft.com/office/drawing/2016/5/14/chartex" xmlns:mc="http://schemas.openxmlformats.org/markup-compatibility/2006" xmlns:aink="http://schemas.microsoft.com/office/drawing/2016/ink" xmlns:am3d="http://schemas.microsoft.com/office/drawing/2017/model3d" xmlns:o="urn:schemas-microsoft-com:office:office" xmlns:oel="http://schemas.microsoft.com/office/2019/extlst" xmlns:r="http://schemas.openxmlformats.org/officeDocument/2006/relationships" xmlns:m="http://schemas.openxmlformats.org/officeDocument/2006/math" xmlns:v="urn:schemas-microsoft-com:vml" xmlns:wp14="http://schemas.microsoft.com/office/word/2010/wordprocessingDrawing" xmlns:wp="http://schemas.openxmlformats.org/drawingml/2006/wordprocessingDrawing" xmlns:w10="urn:schemas-microsoft-com:office:word" xmlns:w="http://schemas.openxmlformats.org/wordprocessingml/2006/main" xmlns:w14="http://schemas.microsoft.com/office/word/2010/wordml" xmlns:w15="http://schemas.microsoft.com/office/word/2012/wordml" xmlns:w16cex="http://schemas.microsoft.com/office/word/2018/wordml/cex" xmlns:w16cid="http://schemas.microsoft.com/office/word/2016/wordml/cid" xmlns:w16="http://schemas.microsoft.com/office/word/2018/wordml" xmlns:w16sdtdh="http://schemas.microsoft.com/office/word/2020/wordml/sdtdatahash" xmlns:w16se="http://schemas.microsoft.com/office/word/2015/wordml/symex" xmlns:wpg="http://schemas.microsoft.com/office/word/2010/wordprocessingGroup" xmlns:wpi="http://schemas.microsoft.com/office/word/2010/wordprocessingInk" xmlns:wne="http://schemas.microsoft.com/office/word/2006/wordml" xmlns:wps="http://schemas.microsoft.com/office/word/2010/wordprocessingShape" mc:Ignorable="w14 w15 w16se w16cid w16 w16cex w16sdtdh wp14">
   <w:comment w:id="0" w:author="Steven Hammer" w:date="2019-06-26T09:25:00Z" w:initials="SJH">
     <w:p>
       <w:pPr>
@@ -1104,15 +1163,15 @@
         <w:annotationRef/>
       </w:r>
       <w:r>
-        <w:t>This will need to be checked. Some off-the-shelf RGB LEDs have the pins in a different order (e.g. R</w:t>
+        <w:t xml:space="preserve">This will need to be checked. Some off-the-shelf RGB LEDs have the pins in a different order (e.g. </w:t>
       </w:r>
       <w:proofErr w:type="gramStart"/>
       <w:r>
-        <w:t>,B,G</w:t>
+        <w:t>R,B</w:t>
       </w:r>
       <w:proofErr w:type="gramEnd"/>
       <w:r>
-        <w:t>). Check with whatever we decide to order and update this accordingly.</w:t>
+        <w:t>,G). Check with whatever we decide to order and update this accordingly.</w:t>
       </w:r>
     </w:p>
   </w:comment>
@@ -1120,13 +1179,19 @@
 </file>
 
 <file path=word/commentsExtended.xml><?xml version="1.0" encoding="utf-8"?>
-<w15:commentsEx xmlns:wpc="http://schemas.microsoft.com/office/word/2010/wordprocessingCanvas" xmlns:cx="http://schemas.microsoft.com/office/drawing/2014/chartex" xmlns:cx1="http://schemas.microsoft.com/office/drawing/2015/9/8/chartex" xmlns:mc="http://schemas.openxmlformats.org/markup-compatibility/2006" xmlns:o="urn:schemas-microsoft-com:office:office" xmlns:r="http://schemas.openxmlformats.org/officeDocument/2006/relationships" xmlns:m="http://schemas.openxmlformats.org/officeDocument/2006/math" xmlns:v="urn:schemas-microsoft-com:vml" xmlns:wp14="http://schemas.microsoft.com/office/word/2010/wordprocessingDrawing" xmlns:wp="http://schemas.openxmlformats.org/drawingml/2006/wordprocessingDrawing" xmlns:w10="urn:schemas-microsoft-com:office:word" xmlns:w="http://schemas.openxmlformats.org/wordprocessingml/2006/main" xmlns:w14="http://schemas.microsoft.com/office/word/2010/wordml" xmlns:w15="http://schemas.microsoft.com/office/word/2012/wordml" xmlns:w16se="http://schemas.microsoft.com/office/word/2015/wordml/symex" xmlns:wpg="http://schemas.microsoft.com/office/word/2010/wordprocessingGroup" xmlns:wpi="http://schemas.microsoft.com/office/word/2010/wordprocessingInk" xmlns:wne="http://schemas.microsoft.com/office/word/2006/wordml" xmlns:wps="http://schemas.microsoft.com/office/word/2010/wordprocessingShape" mc:Ignorable="w14 w15 w16se wp14">
+<w15:commentsEx xmlns:wpc="http://schemas.microsoft.com/office/word/2010/wordprocessingCanvas" xmlns:cx="http://schemas.microsoft.com/office/drawing/2014/chartex" xmlns:cx1="http://schemas.microsoft.com/office/drawing/2015/9/8/chartex" xmlns:cx2="http://schemas.microsoft.com/office/drawing/2015/10/21/chartex" xmlns:cx3="http://schemas.microsoft.com/office/drawing/2016/5/9/chartex" xmlns:cx4="http://schemas.microsoft.com/office/drawing/2016/5/10/chartex" xmlns:cx5="http://schemas.microsoft.com/office/drawing/2016/5/11/chartex" xmlns:cx6="http://schemas.microsoft.com/office/drawing/2016/5/12/chartex" xmlns:cx7="http://schemas.microsoft.com/office/drawing/2016/5/13/chartex" xmlns:cx8="http://schemas.microsoft.com/office/drawing/2016/5/14/chartex" xmlns:mc="http://schemas.openxmlformats.org/markup-compatibility/2006" xmlns:aink="http://schemas.microsoft.com/office/drawing/2016/ink" xmlns:am3d="http://schemas.microsoft.com/office/drawing/2017/model3d" xmlns:o="urn:schemas-microsoft-com:office:office" xmlns:oel="http://schemas.microsoft.com/office/2019/extlst" xmlns:r="http://schemas.openxmlformats.org/officeDocument/2006/relationships" xmlns:m="http://schemas.openxmlformats.org/officeDocument/2006/math" xmlns:v="urn:schemas-microsoft-com:vml" xmlns:wp14="http://schemas.microsoft.com/office/word/2010/wordprocessingDrawing" xmlns:wp="http://schemas.openxmlformats.org/drawingml/2006/wordprocessingDrawing" xmlns:w10="urn:schemas-microsoft-com:office:word" xmlns:w="http://schemas.openxmlformats.org/wordprocessingml/2006/main" xmlns:w14="http://schemas.microsoft.com/office/word/2010/wordml" xmlns:w15="http://schemas.microsoft.com/office/word/2012/wordml" xmlns:w16cex="http://schemas.microsoft.com/office/word/2018/wordml/cex" xmlns:w16cid="http://schemas.microsoft.com/office/word/2016/wordml/cid" xmlns:w16="http://schemas.microsoft.com/office/word/2018/wordml" xmlns:w16sdtdh="http://schemas.microsoft.com/office/word/2020/wordml/sdtdatahash" xmlns:w16se="http://schemas.microsoft.com/office/word/2015/wordml/symex" xmlns:wpg="http://schemas.microsoft.com/office/word/2010/wordprocessingGroup" xmlns:wpi="http://schemas.microsoft.com/office/word/2010/wordprocessingInk" xmlns:wne="http://schemas.microsoft.com/office/word/2006/wordml" xmlns:wps="http://schemas.microsoft.com/office/word/2010/wordprocessingShape" mc:Ignorable="w14 w15 w16se w16cid w16 w16cex w16sdtdh wp14">
   <w15:commentEx w15:paraId="4CCC62D1" w15:done="0"/>
 </w15:commentsEx>
 </file>
 
+<file path=word/commentsIds.xml><?xml version="1.0" encoding="utf-8"?>
+<w16cid:commentsIds xmlns:wpc="http://schemas.microsoft.com/office/word/2010/wordprocessingCanvas" xmlns:cx="http://schemas.microsoft.com/office/drawing/2014/chartex" xmlns:cx1="http://schemas.microsoft.com/office/drawing/2015/9/8/chartex" xmlns:cx2="http://schemas.microsoft.com/office/drawing/2015/10/21/chartex" xmlns:cx3="http://schemas.microsoft.com/office/drawing/2016/5/9/chartex" xmlns:cx4="http://schemas.microsoft.com/office/drawing/2016/5/10/chartex" xmlns:cx5="http://schemas.microsoft.com/office/drawing/2016/5/11/chartex" xmlns:cx6="http://schemas.microsoft.com/office/drawing/2016/5/12/chartex" xmlns:cx7="http://schemas.microsoft.com/office/drawing/2016/5/13/chartex" xmlns:cx8="http://schemas.microsoft.com/office/drawing/2016/5/14/chartex" xmlns:mc="http://schemas.openxmlformats.org/markup-compatibility/2006" xmlns:aink="http://schemas.microsoft.com/office/drawing/2016/ink" xmlns:am3d="http://schemas.microsoft.com/office/drawing/2017/model3d" xmlns:o="urn:schemas-microsoft-com:office:office" xmlns:oel="http://schemas.microsoft.com/office/2019/extlst" xmlns:r="http://schemas.openxmlformats.org/officeDocument/2006/relationships" xmlns:m="http://schemas.openxmlformats.org/officeDocument/2006/math" xmlns:v="urn:schemas-microsoft-com:vml" xmlns:wp14="http://schemas.microsoft.com/office/word/2010/wordprocessingDrawing" xmlns:wp="http://schemas.openxmlformats.org/drawingml/2006/wordprocessingDrawing" xmlns:w10="urn:schemas-microsoft-com:office:word" xmlns:w="http://schemas.openxmlformats.org/wordprocessingml/2006/main" xmlns:w14="http://schemas.microsoft.com/office/word/2010/wordml" xmlns:w15="http://schemas.microsoft.com/office/word/2012/wordml" xmlns:w16cex="http://schemas.microsoft.com/office/word/2018/wordml/cex" xmlns:w16cid="http://schemas.microsoft.com/office/word/2016/wordml/cid" xmlns:w16="http://schemas.microsoft.com/office/word/2018/wordml" xmlns:w16sdtdh="http://schemas.microsoft.com/office/word/2020/wordml/sdtdatahash" xmlns:w16se="http://schemas.microsoft.com/office/word/2015/wordml/symex" xmlns:wpg="http://schemas.microsoft.com/office/word/2010/wordprocessingGroup" xmlns:wpi="http://schemas.microsoft.com/office/word/2010/wordprocessingInk" xmlns:wne="http://schemas.microsoft.com/office/word/2006/wordml" xmlns:wps="http://schemas.microsoft.com/office/word/2010/wordprocessingShape" mc:Ignorable="w14 w15 w16se w16cid w16 w16cex w16sdtdh wp14">
+  <w16cid:commentId w16cid:paraId="4CCC62D1" w16cid:durableId="26DEB8BF"/>
+</w16cid:commentsIds>
+</file>
+
 <file path=word/endnotes.xml><?xml version="1.0" encoding="utf-8"?>
-<w:endnotes xmlns:wpc="http://schemas.microsoft.com/office/word/2010/wordprocessingCanvas" xmlns:cx="http://schemas.microsoft.com/office/drawing/2014/chartex" xmlns:cx1="http://schemas.microsoft.com/office/drawing/2015/9/8/chartex" xmlns:mc="http://schemas.openxmlformats.org/markup-compatibility/2006" xmlns:o="urn:schemas-microsoft-com:office:office" xmlns:r="http://schemas.openxmlformats.org/officeDocument/2006/relationships" xmlns:m="http://schemas.openxmlformats.org/officeDocument/2006/math" xmlns:v="urn:schemas-microsoft-com:vml" xmlns:wp14="http://schemas.microsoft.com/office/word/2010/wordprocessingDrawing" xmlns:wp="http://schemas.openxmlformats.org/drawingml/2006/wordprocessingDrawing" xmlns:w10="urn:schemas-microsoft-com:office:word" xmlns:w="http://schemas.openxmlformats.org/wordprocessingml/2006/main" xmlns:w14="http://schemas.microsoft.com/office/word/2010/wordml" xmlns:w15="http://schemas.microsoft.com/office/word/2012/wordml" xmlns:w16se="http://schemas.microsoft.com/office/word/2015/wordml/symex" xmlns:wpg="http://schemas.microsoft.com/office/word/2010/wordprocessingGroup" xmlns:wpi="http://schemas.microsoft.com/office/word/2010/wordprocessingInk" xmlns:wne="http://schemas.microsoft.com/office/word/2006/wordml" xmlns:wps="http://schemas.microsoft.com/office/word/2010/wordprocessingShape" mc:Ignorable="w14 w15 w16se wp14">
+<w:endnotes xmlns:wpc="http://schemas.microsoft.com/office/word/2010/wordprocessingCanvas" xmlns:cx="http://schemas.microsoft.com/office/drawing/2014/chartex" xmlns:cx1="http://schemas.microsoft.com/office/drawing/2015/9/8/chartex" xmlns:cx2="http://schemas.microsoft.com/office/drawing/2015/10/21/chartex" xmlns:cx3="http://schemas.microsoft.com/office/drawing/2016/5/9/chartex" xmlns:cx4="http://schemas.microsoft.com/office/drawing/2016/5/10/chartex" xmlns:cx5="http://schemas.microsoft.com/office/drawing/2016/5/11/chartex" xmlns:cx6="http://schemas.microsoft.com/office/drawing/2016/5/12/chartex" xmlns:cx7="http://schemas.microsoft.com/office/drawing/2016/5/13/chartex" xmlns:cx8="http://schemas.microsoft.com/office/drawing/2016/5/14/chartex" xmlns:mc="http://schemas.openxmlformats.org/markup-compatibility/2006" xmlns:aink="http://schemas.microsoft.com/office/drawing/2016/ink" xmlns:am3d="http://schemas.microsoft.com/office/drawing/2017/model3d" xmlns:o="urn:schemas-microsoft-com:office:office" xmlns:oel="http://schemas.microsoft.com/office/2019/extlst" xmlns:r="http://schemas.openxmlformats.org/officeDocument/2006/relationships" xmlns:m="http://schemas.openxmlformats.org/officeDocument/2006/math" xmlns:v="urn:schemas-microsoft-com:vml" xmlns:wp14="http://schemas.microsoft.com/office/word/2010/wordprocessingDrawing" xmlns:wp="http://schemas.openxmlformats.org/drawingml/2006/wordprocessingDrawing" xmlns:w10="urn:schemas-microsoft-com:office:word" xmlns:w="http://schemas.openxmlformats.org/wordprocessingml/2006/main" xmlns:w14="http://schemas.microsoft.com/office/word/2010/wordml" xmlns:w15="http://schemas.microsoft.com/office/word/2012/wordml" xmlns:w16cex="http://schemas.microsoft.com/office/word/2018/wordml/cex" xmlns:w16cid="http://schemas.microsoft.com/office/word/2016/wordml/cid" xmlns:w16="http://schemas.microsoft.com/office/word/2018/wordml" xmlns:w16sdtdh="http://schemas.microsoft.com/office/word/2020/wordml/sdtdatahash" xmlns:w16se="http://schemas.microsoft.com/office/word/2015/wordml/symex" xmlns:wpg="http://schemas.microsoft.com/office/word/2010/wordprocessingGroup" xmlns:wpi="http://schemas.microsoft.com/office/word/2010/wordprocessingInk" xmlns:wne="http://schemas.microsoft.com/office/word/2006/wordml" xmlns:wps="http://schemas.microsoft.com/office/word/2010/wordprocessingShape" mc:Ignorable="w14 w15 w16se w16cid w16 w16cex w16sdtdh wp14">
   <w:endnote w:type="separator" w:id="-1">
     <w:p>
       <w:pPr>
@@ -1151,7 +1216,7 @@
 </file>
 
 <file path=word/footer1.xml><?xml version="1.0" encoding="utf-8"?>
-<w:ftr xmlns:wpc="http://schemas.microsoft.com/office/word/2010/wordprocessingCanvas" xmlns:cx="http://schemas.microsoft.com/office/drawing/2014/chartex" xmlns:cx1="http://schemas.microsoft.com/office/drawing/2015/9/8/chartex" xmlns:mc="http://schemas.openxmlformats.org/markup-compatibility/2006" xmlns:o="urn:schemas-microsoft-com:office:office" xmlns:r="http://schemas.openxmlformats.org/officeDocument/2006/relationships" xmlns:m="http://schemas.openxmlformats.org/officeDocument/2006/math" xmlns:v="urn:schemas-microsoft-com:vml" xmlns:wp14="http://schemas.microsoft.com/office/word/2010/wordprocessingDrawing" xmlns:wp="http://schemas.openxmlformats.org/drawingml/2006/wordprocessingDrawing" xmlns:w10="urn:schemas-microsoft-com:office:word" xmlns:w="http://schemas.openxmlformats.org/wordprocessingml/2006/main" xmlns:w14="http://schemas.microsoft.com/office/word/2010/wordml" xmlns:w15="http://schemas.microsoft.com/office/word/2012/wordml" xmlns:w16se="http://schemas.microsoft.com/office/word/2015/wordml/symex" xmlns:wpg="http://schemas.microsoft.com/office/word/2010/wordprocessingGroup" xmlns:wpi="http://schemas.microsoft.com/office/word/2010/wordprocessingInk" xmlns:wne="http://schemas.microsoft.com/office/word/2006/wordml" xmlns:wps="http://schemas.microsoft.com/office/word/2010/wordprocessingShape" mc:Ignorable="w14 w15 w16se wp14">
+<w:ftr xmlns:wpc="http://schemas.microsoft.com/office/word/2010/wordprocessingCanvas" xmlns:cx="http://schemas.microsoft.com/office/drawing/2014/chartex" xmlns:cx1="http://schemas.microsoft.com/office/drawing/2015/9/8/chartex" xmlns:cx2="http://schemas.microsoft.com/office/drawing/2015/10/21/chartex" xmlns:cx3="http://schemas.microsoft.com/office/drawing/2016/5/9/chartex" xmlns:cx4="http://schemas.microsoft.com/office/drawing/2016/5/10/chartex" xmlns:cx5="http://schemas.microsoft.com/office/drawing/2016/5/11/chartex" xmlns:cx6="http://schemas.microsoft.com/office/drawing/2016/5/12/chartex" xmlns:cx7="http://schemas.microsoft.com/office/drawing/2016/5/13/chartex" xmlns:cx8="http://schemas.microsoft.com/office/drawing/2016/5/14/chartex" xmlns:mc="http://schemas.openxmlformats.org/markup-compatibility/2006" xmlns:aink="http://schemas.microsoft.com/office/drawing/2016/ink" xmlns:am3d="http://schemas.microsoft.com/office/drawing/2017/model3d" xmlns:o="urn:schemas-microsoft-com:office:office" xmlns:oel="http://schemas.microsoft.com/office/2019/extlst" xmlns:r="http://schemas.openxmlformats.org/officeDocument/2006/relationships" xmlns:m="http://schemas.openxmlformats.org/officeDocument/2006/math" xmlns:v="urn:schemas-microsoft-com:vml" xmlns:wp14="http://schemas.microsoft.com/office/word/2010/wordprocessingDrawing" xmlns:wp="http://schemas.openxmlformats.org/drawingml/2006/wordprocessingDrawing" xmlns:w10="urn:schemas-microsoft-com:office:word" xmlns:w="http://schemas.openxmlformats.org/wordprocessingml/2006/main" xmlns:w14="http://schemas.microsoft.com/office/word/2010/wordml" xmlns:w15="http://schemas.microsoft.com/office/word/2012/wordml" xmlns:w16cex="http://schemas.microsoft.com/office/word/2018/wordml/cex" xmlns:w16cid="http://schemas.microsoft.com/office/word/2016/wordml/cid" xmlns:w16="http://schemas.microsoft.com/office/word/2018/wordml" xmlns:w16sdtdh="http://schemas.microsoft.com/office/word/2020/wordml/sdtdatahash" xmlns:w16se="http://schemas.microsoft.com/office/word/2015/wordml/symex" xmlns:wpg="http://schemas.microsoft.com/office/word/2010/wordprocessingGroup" xmlns:wpi="http://schemas.microsoft.com/office/word/2010/wordprocessingInk" xmlns:wne="http://schemas.microsoft.com/office/word/2006/wordml" xmlns:wps="http://schemas.microsoft.com/office/word/2010/wordprocessingShape" mc:Ignorable="w14 w15 w16se w16cid w16 w16cex w16sdtdh wp14">
   <w:sdt>
     <w:sdtPr>
       <w:id w:val="-1371684884"/>
@@ -1210,7 +1275,7 @@
 </file>
 
 <file path=word/footnotes.xml><?xml version="1.0" encoding="utf-8"?>
-<w:footnotes xmlns:wpc="http://schemas.microsoft.com/office/word/2010/wordprocessingCanvas" xmlns:cx="http://schemas.microsoft.com/office/drawing/2014/chartex" xmlns:cx1="http://schemas.microsoft.com/office/drawing/2015/9/8/chartex" xmlns:mc="http://schemas.openxmlformats.org/markup-compatibility/2006" xmlns:o="urn:schemas-microsoft-com:office:office" xmlns:r="http://schemas.openxmlformats.org/officeDocument/2006/relationships" xmlns:m="http://schemas.openxmlformats.org/officeDocument/2006/math" xmlns:v="urn:schemas-microsoft-com:vml" xmlns:wp14="http://schemas.microsoft.com/office/word/2010/wordprocessingDrawing" xmlns:wp="http://schemas.openxmlformats.org/drawingml/2006/wordprocessingDrawing" xmlns:w10="urn:schemas-microsoft-com:office:word" xmlns:w="http://schemas.openxmlformats.org/wordprocessingml/2006/main" xmlns:w14="http://schemas.microsoft.com/office/word/2010/wordml" xmlns:w15="http://schemas.microsoft.com/office/word/2012/wordml" xmlns:w16se="http://schemas.microsoft.com/office/word/2015/wordml/symex" xmlns:wpg="http://schemas.microsoft.com/office/word/2010/wordprocessingGroup" xmlns:wpi="http://schemas.microsoft.com/office/word/2010/wordprocessingInk" xmlns:wne="http://schemas.microsoft.com/office/word/2006/wordml" xmlns:wps="http://schemas.microsoft.com/office/word/2010/wordprocessingShape" mc:Ignorable="w14 w15 w16se wp14">
+<w:footnotes xmlns:wpc="http://schemas.microsoft.com/office/word/2010/wordprocessingCanvas" xmlns:cx="http://schemas.microsoft.com/office/drawing/2014/chartex" xmlns:cx1="http://schemas.microsoft.com/office/drawing/2015/9/8/chartex" xmlns:cx2="http://schemas.microsoft.com/office/drawing/2015/10/21/chartex" xmlns:cx3="http://schemas.microsoft.com/office/drawing/2016/5/9/chartex" xmlns:cx4="http://schemas.microsoft.com/office/drawing/2016/5/10/chartex" xmlns:cx5="http://schemas.microsoft.com/office/drawing/2016/5/11/chartex" xmlns:cx6="http://schemas.microsoft.com/office/drawing/2016/5/12/chartex" xmlns:cx7="http://schemas.microsoft.com/office/drawing/2016/5/13/chartex" xmlns:cx8="http://schemas.microsoft.com/office/drawing/2016/5/14/chartex" xmlns:mc="http://schemas.openxmlformats.org/markup-compatibility/2006" xmlns:aink="http://schemas.microsoft.com/office/drawing/2016/ink" xmlns:am3d="http://schemas.microsoft.com/office/drawing/2017/model3d" xmlns:o="urn:schemas-microsoft-com:office:office" xmlns:oel="http://schemas.microsoft.com/office/2019/extlst" xmlns:r="http://schemas.openxmlformats.org/officeDocument/2006/relationships" xmlns:m="http://schemas.openxmlformats.org/officeDocument/2006/math" xmlns:v="urn:schemas-microsoft-com:vml" xmlns:wp14="http://schemas.microsoft.com/office/word/2010/wordprocessingDrawing" xmlns:wp="http://schemas.openxmlformats.org/drawingml/2006/wordprocessingDrawing" xmlns:w10="urn:schemas-microsoft-com:office:word" xmlns:w="http://schemas.openxmlformats.org/wordprocessingml/2006/main" xmlns:w14="http://schemas.microsoft.com/office/word/2010/wordml" xmlns:w15="http://schemas.microsoft.com/office/word/2012/wordml" xmlns:w16cex="http://schemas.microsoft.com/office/word/2018/wordml/cex" xmlns:w16cid="http://schemas.microsoft.com/office/word/2016/wordml/cid" xmlns:w16="http://schemas.microsoft.com/office/word/2018/wordml" xmlns:w16sdtdh="http://schemas.microsoft.com/office/word/2020/wordml/sdtdatahash" xmlns:w16se="http://schemas.microsoft.com/office/word/2015/wordml/symex" xmlns:wpg="http://schemas.microsoft.com/office/word/2010/wordprocessingGroup" xmlns:wpi="http://schemas.microsoft.com/office/word/2010/wordprocessingInk" xmlns:wne="http://schemas.microsoft.com/office/word/2006/wordml" xmlns:wps="http://schemas.microsoft.com/office/word/2010/wordprocessingShape" mc:Ignorable="w14 w15 w16se w16cid w16 w16cex w16sdtdh wp14">
   <w:footnote w:type="separator" w:id="-1">
     <w:p>
       <w:pPr>
@@ -1235,7 +1300,7 @@
 </file>
 
 <file path=word/header1.xml><?xml version="1.0" encoding="utf-8"?>
-<w:hdr xmlns:wpc="http://schemas.microsoft.com/office/word/2010/wordprocessingCanvas" xmlns:cx="http://schemas.microsoft.com/office/drawing/2014/chartex" xmlns:cx1="http://schemas.microsoft.com/office/drawing/2015/9/8/chartex" xmlns:mc="http://schemas.openxmlformats.org/markup-compatibility/2006" xmlns:o="urn:schemas-microsoft-com:office:office" xmlns:r="http://schemas.openxmlformats.org/officeDocument/2006/relationships" xmlns:m="http://schemas.openxmlformats.org/officeDocument/2006/math" xmlns:v="urn:schemas-microsoft-com:vml" xmlns:wp14="http://schemas.microsoft.com/office/word/2010/wordprocessingDrawing" xmlns:wp="http://schemas.openxmlformats.org/drawingml/2006/wordprocessingDrawing" xmlns:w10="urn:schemas-microsoft-com:office:word" xmlns:w="http://schemas.openxmlformats.org/wordprocessingml/2006/main" xmlns:w14="http://schemas.microsoft.com/office/word/2010/wordml" xmlns:w15="http://schemas.microsoft.com/office/word/2012/wordml" xmlns:w16se="http://schemas.microsoft.com/office/word/2015/wordml/symex" xmlns:wpg="http://schemas.microsoft.com/office/word/2010/wordprocessingGroup" xmlns:wpi="http://schemas.microsoft.com/office/word/2010/wordprocessingInk" xmlns:wne="http://schemas.microsoft.com/office/word/2006/wordml" xmlns:wps="http://schemas.microsoft.com/office/word/2010/wordprocessingShape" mc:Ignorable="w14 w15 w16se wp14">
+<w:hdr xmlns:wpc="http://schemas.microsoft.com/office/word/2010/wordprocessingCanvas" xmlns:cx="http://schemas.microsoft.com/office/drawing/2014/chartex" xmlns:cx1="http://schemas.microsoft.com/office/drawing/2015/9/8/chartex" xmlns:cx2="http://schemas.microsoft.com/office/drawing/2015/10/21/chartex" xmlns:cx3="http://schemas.microsoft.com/office/drawing/2016/5/9/chartex" xmlns:cx4="http://schemas.microsoft.com/office/drawing/2016/5/10/chartex" xmlns:cx5="http://schemas.microsoft.com/office/drawing/2016/5/11/chartex" xmlns:cx6="http://schemas.microsoft.com/office/drawing/2016/5/12/chartex" xmlns:cx7="http://schemas.microsoft.com/office/drawing/2016/5/13/chartex" xmlns:cx8="http://schemas.microsoft.com/office/drawing/2016/5/14/chartex" xmlns:mc="http://schemas.openxmlformats.org/markup-compatibility/2006" xmlns:aink="http://schemas.microsoft.com/office/drawing/2016/ink" xmlns:am3d="http://schemas.microsoft.com/office/drawing/2017/model3d" xmlns:o="urn:schemas-microsoft-com:office:office" xmlns:oel="http://schemas.microsoft.com/office/2019/extlst" xmlns:r="http://schemas.openxmlformats.org/officeDocument/2006/relationships" xmlns:m="http://schemas.openxmlformats.org/officeDocument/2006/math" xmlns:v="urn:schemas-microsoft-com:vml" xmlns:wp14="http://schemas.microsoft.com/office/word/2010/wordprocessingDrawing" xmlns:wp="http://schemas.openxmlformats.org/drawingml/2006/wordprocessingDrawing" xmlns:w10="urn:schemas-microsoft-com:office:word" xmlns:w="http://schemas.openxmlformats.org/wordprocessingml/2006/main" xmlns:w14="http://schemas.microsoft.com/office/word/2010/wordml" xmlns:w15="http://schemas.microsoft.com/office/word/2012/wordml" xmlns:w16cex="http://schemas.microsoft.com/office/word/2018/wordml/cex" xmlns:w16cid="http://schemas.microsoft.com/office/word/2016/wordml/cid" xmlns:w16="http://schemas.microsoft.com/office/word/2018/wordml" xmlns:w16sdtdh="http://schemas.microsoft.com/office/word/2020/wordml/sdtdatahash" xmlns:w16se="http://schemas.microsoft.com/office/word/2015/wordml/symex" xmlns:wpg="http://schemas.microsoft.com/office/word/2010/wordprocessingGroup" xmlns:wpi="http://schemas.microsoft.com/office/word/2010/wordprocessingInk" xmlns:wne="http://schemas.microsoft.com/office/word/2006/wordml" xmlns:wps="http://schemas.microsoft.com/office/word/2010/wordprocessingShape" mc:Ignorable="w14 w15 w16se w16cid w16 w16cex w16sdtdh wp14">
   <w:p>
     <w:pPr>
       <w:pStyle w:val="Header"/>
@@ -1253,7 +1318,7 @@
 </file>
 
 <file path=word/numbering.xml><?xml version="1.0" encoding="utf-8"?>
-<w:numbering xmlns:wpc="http://schemas.microsoft.com/office/word/2010/wordprocessingCanvas" xmlns:cx="http://schemas.microsoft.com/office/drawing/2014/chartex" xmlns:cx1="http://schemas.microsoft.com/office/drawing/2015/9/8/chartex" xmlns:mc="http://schemas.openxmlformats.org/markup-compatibility/2006" xmlns:o="urn:schemas-microsoft-com:office:office" xmlns:r="http://schemas.openxmlformats.org/officeDocument/2006/relationships" xmlns:m="http://schemas.openxmlformats.org/officeDocument/2006/math" xmlns:v="urn:schemas-microsoft-com:vml" xmlns:wp14="http://schemas.microsoft.com/office/word/2010/wordprocessingDrawing" xmlns:wp="http://schemas.openxmlformats.org/drawingml/2006/wordprocessingDrawing" xmlns:w10="urn:schemas-microsoft-com:office:word" xmlns:w="http://schemas.openxmlformats.org/wordprocessingml/2006/main" xmlns:w14="http://schemas.microsoft.com/office/word/2010/wordml" xmlns:w15="http://schemas.microsoft.com/office/word/2012/wordml" xmlns:w16se="http://schemas.microsoft.com/office/word/2015/wordml/symex" xmlns:wpg="http://schemas.microsoft.com/office/word/2010/wordprocessingGroup" xmlns:wpi="http://schemas.microsoft.com/office/word/2010/wordprocessingInk" xmlns:wne="http://schemas.microsoft.com/office/word/2006/wordml" xmlns:wps="http://schemas.microsoft.com/office/word/2010/wordprocessingShape" mc:Ignorable="w14 w15 w16se wp14">
+<w:numbering xmlns:wpc="http://schemas.microsoft.com/office/word/2010/wordprocessingCanvas" xmlns:cx="http://schemas.microsoft.com/office/drawing/2014/chartex" xmlns:cx1="http://schemas.microsoft.com/office/drawing/2015/9/8/chartex" xmlns:cx2="http://schemas.microsoft.com/office/drawing/2015/10/21/chartex" xmlns:cx3="http://schemas.microsoft.com/office/drawing/2016/5/9/chartex" xmlns:cx4="http://schemas.microsoft.com/office/drawing/2016/5/10/chartex" xmlns:cx5="http://schemas.microsoft.com/office/drawing/2016/5/11/chartex" xmlns:cx6="http://schemas.microsoft.com/office/drawing/2016/5/12/chartex" xmlns:cx7="http://schemas.microsoft.com/office/drawing/2016/5/13/chartex" xmlns:cx8="http://schemas.microsoft.com/office/drawing/2016/5/14/chartex" xmlns:mc="http://schemas.openxmlformats.org/markup-compatibility/2006" xmlns:aink="http://schemas.microsoft.com/office/drawing/2016/ink" xmlns:am3d="http://schemas.microsoft.com/office/drawing/2017/model3d" xmlns:o="urn:schemas-microsoft-com:office:office" xmlns:oel="http://schemas.microsoft.com/office/2019/extlst" xmlns:r="http://schemas.openxmlformats.org/officeDocument/2006/relationships" xmlns:m="http://schemas.openxmlformats.org/officeDocument/2006/math" xmlns:v="urn:schemas-microsoft-com:vml" xmlns:wp14="http://schemas.microsoft.com/office/word/2010/wordprocessingDrawing" xmlns:wp="http://schemas.openxmlformats.org/drawingml/2006/wordprocessingDrawing" xmlns:w10="urn:schemas-microsoft-com:office:word" xmlns:w="http://schemas.openxmlformats.org/wordprocessingml/2006/main" xmlns:w14="http://schemas.microsoft.com/office/word/2010/wordml" xmlns:w15="http://schemas.microsoft.com/office/word/2012/wordml" xmlns:w16cex="http://schemas.microsoft.com/office/word/2018/wordml/cex" xmlns:w16cid="http://schemas.microsoft.com/office/word/2016/wordml/cid" xmlns:w16="http://schemas.microsoft.com/office/word/2018/wordml" xmlns:w16sdtdh="http://schemas.microsoft.com/office/word/2020/wordml/sdtdatahash" xmlns:w16se="http://schemas.microsoft.com/office/word/2015/wordml/symex" xmlns:wpg="http://schemas.microsoft.com/office/word/2010/wordprocessingGroup" xmlns:wpi="http://schemas.microsoft.com/office/word/2010/wordprocessingInk" xmlns:wne="http://schemas.microsoft.com/office/word/2006/wordml" xmlns:wps="http://schemas.microsoft.com/office/word/2010/wordprocessingShape" mc:Ignorable="w14 w15 w16se w16cid w16 w16cex w16sdtdh wp14">
   <w:abstractNum w:abstractNumId="0" w15:restartNumberingAfterBreak="0">
     <w:nsid w:val="03730352"/>
     <w:multiLevelType w:val="hybridMultilevel"/>
@@ -2196,38 +2261,38 @@
       </w:rPr>
     </w:lvl>
   </w:abstractNum>
-  <w:num w:numId="1">
+  <w:num w:numId="1" w16cid:durableId="999309119">
     <w:abstractNumId w:val="6"/>
   </w:num>
-  <w:num w:numId="2">
+  <w:num w:numId="2" w16cid:durableId="1122266409">
     <w:abstractNumId w:val="1"/>
   </w:num>
-  <w:num w:numId="3">
+  <w:num w:numId="3" w16cid:durableId="787427711">
     <w:abstractNumId w:val="3"/>
   </w:num>
-  <w:num w:numId="4">
+  <w:num w:numId="4" w16cid:durableId="1353918681">
     <w:abstractNumId w:val="7"/>
   </w:num>
-  <w:num w:numId="5">
+  <w:num w:numId="5" w16cid:durableId="1949660927">
     <w:abstractNumId w:val="4"/>
   </w:num>
-  <w:num w:numId="6">
+  <w:num w:numId="6" w16cid:durableId="389813085">
     <w:abstractNumId w:val="0"/>
   </w:num>
-  <w:num w:numId="7">
+  <w:num w:numId="7" w16cid:durableId="713045139">
     <w:abstractNumId w:val="5"/>
   </w:num>
-  <w:num w:numId="8">
+  <w:num w:numId="8" w16cid:durableId="919484179">
     <w:abstractNumId w:val="2"/>
   </w:num>
-  <w:num w:numId="9">
+  <w:num w:numId="9" w16cid:durableId="496846510">
     <w:abstractNumId w:val="8"/>
   </w:num>
 </w:numbering>
 </file>
 
 <file path=word/people.xml><?xml version="1.0" encoding="utf-8"?>
-<w15:people xmlns:wpc="http://schemas.microsoft.com/office/word/2010/wordprocessingCanvas" xmlns:cx="http://schemas.microsoft.com/office/drawing/2014/chartex" xmlns:cx1="http://schemas.microsoft.com/office/drawing/2015/9/8/chartex" xmlns:mc="http://schemas.openxmlformats.org/markup-compatibility/2006" xmlns:o="urn:schemas-microsoft-com:office:office" xmlns:r="http://schemas.openxmlformats.org/officeDocument/2006/relationships" xmlns:m="http://schemas.openxmlformats.org/officeDocument/2006/math" xmlns:v="urn:schemas-microsoft-com:vml" xmlns:wp14="http://schemas.microsoft.com/office/word/2010/wordprocessingDrawing" xmlns:wp="http://schemas.openxmlformats.org/drawingml/2006/wordprocessingDrawing" xmlns:w10="urn:schemas-microsoft-com:office:word" xmlns:w="http://schemas.openxmlformats.org/wordprocessingml/2006/main" xmlns:w14="http://schemas.microsoft.com/office/word/2010/wordml" xmlns:w15="http://schemas.microsoft.com/office/word/2012/wordml" xmlns:w16se="http://schemas.microsoft.com/office/word/2015/wordml/symex" xmlns:wpg="http://schemas.microsoft.com/office/word/2010/wordprocessingGroup" xmlns:wpi="http://schemas.microsoft.com/office/word/2010/wordprocessingInk" xmlns:wne="http://schemas.microsoft.com/office/word/2006/wordml" xmlns:wps="http://schemas.microsoft.com/office/word/2010/wordprocessingShape" mc:Ignorable="w14 w15 w16se wp14">
+<w15:people xmlns:wpc="http://schemas.microsoft.com/office/word/2010/wordprocessingCanvas" xmlns:cx="http://schemas.microsoft.com/office/drawing/2014/chartex" xmlns:cx1="http://schemas.microsoft.com/office/drawing/2015/9/8/chartex" xmlns:cx2="http://schemas.microsoft.com/office/drawing/2015/10/21/chartex" xmlns:cx3="http://schemas.microsoft.com/office/drawing/2016/5/9/chartex" xmlns:cx4="http://schemas.microsoft.com/office/drawing/2016/5/10/chartex" xmlns:cx5="http://schemas.microsoft.com/office/drawing/2016/5/11/chartex" xmlns:cx6="http://schemas.microsoft.com/office/drawing/2016/5/12/chartex" xmlns:cx7="http://schemas.microsoft.com/office/drawing/2016/5/13/chartex" xmlns:cx8="http://schemas.microsoft.com/office/drawing/2016/5/14/chartex" xmlns:mc="http://schemas.openxmlformats.org/markup-compatibility/2006" xmlns:aink="http://schemas.microsoft.com/office/drawing/2016/ink" xmlns:am3d="http://schemas.microsoft.com/office/drawing/2017/model3d" xmlns:o="urn:schemas-microsoft-com:office:office" xmlns:oel="http://schemas.microsoft.com/office/2019/extlst" xmlns:r="http://schemas.openxmlformats.org/officeDocument/2006/relationships" xmlns:m="http://schemas.openxmlformats.org/officeDocument/2006/math" xmlns:v="urn:schemas-microsoft-com:vml" xmlns:wp14="http://schemas.microsoft.com/office/word/2010/wordprocessingDrawing" xmlns:wp="http://schemas.openxmlformats.org/drawingml/2006/wordprocessingDrawing" xmlns:w10="urn:schemas-microsoft-com:office:word" xmlns:w="http://schemas.openxmlformats.org/wordprocessingml/2006/main" xmlns:w14="http://schemas.microsoft.com/office/word/2010/wordml" xmlns:w15="http://schemas.microsoft.com/office/word/2012/wordml" xmlns:w16cex="http://schemas.microsoft.com/office/word/2018/wordml/cex" xmlns:w16cid="http://schemas.microsoft.com/office/word/2016/wordml/cid" xmlns:w16="http://schemas.microsoft.com/office/word/2018/wordml" xmlns:w16sdtdh="http://schemas.microsoft.com/office/word/2020/wordml/sdtdatahash" xmlns:w16se="http://schemas.microsoft.com/office/word/2015/wordml/symex" xmlns:wpg="http://schemas.microsoft.com/office/word/2010/wordprocessingGroup" xmlns:wpi="http://schemas.microsoft.com/office/word/2010/wordprocessingInk" xmlns:wne="http://schemas.microsoft.com/office/word/2006/wordml" xmlns:wps="http://schemas.microsoft.com/office/word/2010/wordprocessingShape" mc:Ignorable="w14 w15 w16se w16cid w16 w16cex w16sdtdh wp14">
   <w15:person w15:author="Steven Hammer">
     <w15:presenceInfo w15:providerId="None" w15:userId="Steven Hammer"/>
   </w15:person>
@@ -2235,7 +2300,7 @@
 </file>
 
 <file path=word/styles.xml><?xml version="1.0" encoding="utf-8"?>
-<w:styles xmlns:mc="http://schemas.openxmlformats.org/markup-compatibility/2006" xmlns:r="http://schemas.openxmlformats.org/officeDocument/2006/relationships" xmlns:w="http://schemas.openxmlformats.org/wordprocessingml/2006/main" xmlns:w14="http://schemas.microsoft.com/office/word/2010/wordml" xmlns:w15="http://schemas.microsoft.com/office/word/2012/wordml" xmlns:w16se="http://schemas.microsoft.com/office/word/2015/wordml/symex" mc:Ignorable="w14 w15 w16se">
+<w:styles xmlns:mc="http://schemas.openxmlformats.org/markup-compatibility/2006" xmlns:r="http://schemas.openxmlformats.org/officeDocument/2006/relationships" xmlns:w="http://schemas.openxmlformats.org/wordprocessingml/2006/main" xmlns:w14="http://schemas.microsoft.com/office/word/2010/wordml" xmlns:w15="http://schemas.microsoft.com/office/word/2012/wordml" xmlns:w16cex="http://schemas.microsoft.com/office/word/2018/wordml/cex" xmlns:w16cid="http://schemas.microsoft.com/office/word/2016/wordml/cid" xmlns:w16="http://schemas.microsoft.com/office/word/2018/wordml" xmlns:w16sdtdh="http://schemas.microsoft.com/office/word/2020/wordml/sdtdatahash" xmlns:w16se="http://schemas.microsoft.com/office/word/2015/wordml/symex" mc:Ignorable="w14 w15 w16se w16cid w16 w16cex w16sdtdh">
   <w:docDefaults>
     <w:rPrDefault>
       <w:rPr>
@@ -2251,7 +2316,7 @@
       </w:pPr>
     </w:pPrDefault>
   </w:docDefaults>
-  <w:latentStyles w:defLockedState="0" w:defUIPriority="99" w:defSemiHidden="0" w:defUnhideWhenUsed="0" w:defQFormat="0" w:count="371">
+  <w:latentStyles w:defLockedState="0" w:defUIPriority="99" w:defSemiHidden="0" w:defUnhideWhenUsed="0" w:defQFormat="0" w:count="376">
     <w:lsdException w:name="Normal" w:uiPriority="0" w:qFormat="1"/>
     <w:lsdException w:name="heading 1" w:uiPriority="9" w:qFormat="1"/>
     <w:lsdException w:name="heading 2" w:semiHidden="1" w:uiPriority="9" w:unhideWhenUsed="1" w:qFormat="1"/>
@@ -2357,7 +2422,6 @@
     <w:lsdException w:name="HTML Sample" w:semiHidden="1" w:unhideWhenUsed="1"/>
     <w:lsdException w:name="HTML Typewriter" w:semiHidden="1" w:unhideWhenUsed="1"/>
     <w:lsdException w:name="HTML Variable" w:semiHidden="1" w:unhideWhenUsed="1"/>
-    <w:lsdException w:name="Normal Table" w:semiHidden="1" w:unhideWhenUsed="1"/>
     <w:lsdException w:name="annotation subject" w:semiHidden="1" w:unhideWhenUsed="1"/>
     <w:lsdException w:name="No List" w:semiHidden="1" w:unhideWhenUsed="1"/>
     <w:lsdException w:name="Outline List 1" w:semiHidden="1" w:unhideWhenUsed="1"/>
@@ -2400,11 +2464,8 @@
     <w:lsdException w:name="Table Contemporary" w:semiHidden="1" w:unhideWhenUsed="1"/>
     <w:lsdException w:name="Table Elegant" w:semiHidden="1" w:unhideWhenUsed="1"/>
     <w:lsdException w:name="Table Professional" w:semiHidden="1" w:unhideWhenUsed="1"/>
-    <w:lsdException w:name="Table Subtle 1" w:semiHidden="1" w:unhideWhenUsed="1"/>
     <w:lsdException w:name="Table Subtle 2" w:semiHidden="1" w:unhideWhenUsed="1"/>
     <w:lsdException w:name="Table Web 1" w:semiHidden="1" w:unhideWhenUsed="1"/>
-    <w:lsdException w:name="Table Web 2" w:semiHidden="1" w:unhideWhenUsed="1"/>
-    <w:lsdException w:name="Table Web 3" w:semiHidden="1" w:unhideWhenUsed="1"/>
     <w:lsdException w:name="Balloon Text" w:semiHidden="1" w:unhideWhenUsed="1"/>
     <w:lsdException w:name="Table Grid" w:uiPriority="39"/>
     <w:lsdException w:name="Table Theme" w:semiHidden="1" w:unhideWhenUsed="1"/>
@@ -2623,6 +2684,11 @@
     <w:lsdException w:name="List Table 5 Dark Accent 6" w:uiPriority="50"/>
     <w:lsdException w:name="List Table 6 Colorful Accent 6" w:uiPriority="51"/>
     <w:lsdException w:name="List Table 7 Colorful Accent 6" w:uiPriority="52"/>
+    <w:lsdException w:name="Mention" w:semiHidden="1" w:unhideWhenUsed="1"/>
+    <w:lsdException w:name="Smart Hyperlink" w:semiHidden="1" w:unhideWhenUsed="1"/>
+    <w:lsdException w:name="Hashtag" w:semiHidden="1" w:unhideWhenUsed="1"/>
+    <w:lsdException w:name="Unresolved Mention" w:semiHidden="1" w:unhideWhenUsed="1"/>
+    <w:lsdException w:name="Smart Link" w:semiHidden="1" w:unhideWhenUsed="1"/>
   </w:latentStyles>
   <w:style w:type="paragraph" w:default="1" w:styleId="Normal">
     <w:name w:val="Normal"/>
@@ -3238,6 +3304,25 @@
 </file>
 
 <file path=customXml/item1.xml><?xml version="1.0" encoding="utf-8"?>
+<b:Sources xmlns:b="http://schemas.openxmlformats.org/officeDocument/2006/bibliography" xmlns="http://schemas.openxmlformats.org/officeDocument/2006/bibliography" SelectedStyle="\APASixthEditionOfficeOnline.xsl" StyleName="APA" Version="6"/>
+</file>
+
+<file path=customXml/item2.xml><?xml version="1.0" encoding="utf-8"?>
+<p:properties xmlns:p="http://schemas.microsoft.com/office/2006/metadata/properties" xmlns:xsi="http://www.w3.org/2001/XMLSchema-instance" xmlns:pc="http://schemas.microsoft.com/office/infopath/2007/PartnerControls">
+  <documentManagement/>
+</p:properties>
+</file>
+
+<file path=customXml/item3.xml><?xml version="1.0" encoding="utf-8"?>
+<?mso-contentType ?>
+<FormTemplates xmlns="http://schemas.microsoft.com/sharepoint/v3/contenttype/forms">
+  <Display>DocumentLibraryForm</Display>
+  <Edit>DocumentLibraryForm</Edit>
+  <New>DocumentLibraryForm</New>
+</FormTemplates>
+</file>
+
+<file path=customXml/item4.xml><?xml version="1.0" encoding="utf-8"?>
 <ct:contentTypeSchema xmlns:ct="http://schemas.microsoft.com/office/2006/metadata/contentType" xmlns:ma="http://schemas.microsoft.com/office/2006/metadata/properties/metaAttributes" ct:_="" ma:_="" ma:contentTypeName="Document" ma:contentTypeID="0x010100435BB596920D1C4EBC6AC132675FBFA1" ma:contentTypeVersion="6" ma:contentTypeDescription="Create a new document." ma:contentTypeScope="" ma:versionID="3e6e876fb3d69f0ade6dd03f722c10e6">
   <xsd:schema xmlns:xsd="http://www.w3.org/2001/XMLSchema" xmlns:xs="http://www.w3.org/2001/XMLSchema" xmlns:p="http://schemas.microsoft.com/office/2006/metadata/properties" xmlns:ns2="dec2726e-c4de-460a-a268-e1c8de2f86ad" targetNamespace="http://schemas.microsoft.com/office/2006/metadata/properties" ma:root="true" ma:fieldsID="444e54a73ce87f7055c10ca4bbda7e57" ns2:_="">
     <xsd:import namespace="dec2726e-c4de-460a-a268-e1c8de2f86ad"/>
@@ -3395,30 +3480,24 @@
 </ct:contentTypeSchema>
 </file>
 
-<file path=customXml/item2.xml><?xml version="1.0" encoding="utf-8"?>
-<?mso-contentType ?>
-<FormTemplates xmlns="http://schemas.microsoft.com/sharepoint/v3/contenttype/forms">
-  <Display>DocumentLibraryForm</Display>
-  <Edit>DocumentLibraryForm</Edit>
-  <New>DocumentLibraryForm</New>
-</FormTemplates>
-</file>
-
-<file path=customXml/item3.xml><?xml version="1.0" encoding="utf-8"?>
-<p:properties xmlns:p="http://schemas.microsoft.com/office/2006/metadata/properties" xmlns:xsi="http://www.w3.org/2001/XMLSchema-instance" xmlns:pc="http://schemas.microsoft.com/office/infopath/2007/PartnerControls">
-  <documentManagement/>
-</p:properties>
-</file>
-
-<file path=customXml/item4.xml><?xml version="1.0" encoding="utf-8"?>
-<b:Sources xmlns:b="http://schemas.openxmlformats.org/officeDocument/2006/bibliography" xmlns="http://schemas.openxmlformats.org/officeDocument/2006/bibliography" SelectedStyle="\APASixthEditionOfficeOnline.xsl" StyleName="APA" Version="6"/>
-</file>
-
 <file path=customXml/itemProps1.xml><?xml version="1.0" encoding="utf-8"?>
-<ds:datastoreItem xmlns:ds="http://schemas.openxmlformats.org/officeDocument/2006/customXml" ds:itemID="{31203DA2-18FD-4FD0-9025-CF71925D0FC8}"/>
+<ds:datastoreItem xmlns:ds="http://schemas.openxmlformats.org/officeDocument/2006/customXml" ds:itemID="{2980E273-5F4E-4B36-883E-23474C976C02}">
+  <ds:schemaRefs>
+    <ds:schemaRef ds:uri="http://schemas.openxmlformats.org/officeDocument/2006/bibliography"/>
+  </ds:schemaRefs>
+</ds:datastoreItem>
 </file>
 
 <file path=customXml/itemProps2.xml><?xml version="1.0" encoding="utf-8"?>
+<ds:datastoreItem xmlns:ds="http://schemas.openxmlformats.org/officeDocument/2006/customXml" ds:itemID="{9E70957A-E7D6-4EF7-8F1E-943CCC345B74}">
+  <ds:schemaRefs>
+    <ds:schemaRef ds:uri="http://schemas.microsoft.com/office/2006/metadata/properties"/>
+    <ds:schemaRef ds:uri="http://schemas.microsoft.com/office/infopath/2007/PartnerControls"/>
+  </ds:schemaRefs>
+</ds:datastoreItem>
+</file>
+
+<file path=customXml/itemProps3.xml><?xml version="1.0" encoding="utf-8"?>
 <ds:datastoreItem xmlns:ds="http://schemas.openxmlformats.org/officeDocument/2006/customXml" ds:itemID="{D5EB5FC8-35C5-4199-BBA5-4638D8F73FAE}">
   <ds:schemaRefs>
     <ds:schemaRef ds:uri="http://schemas.microsoft.com/sharepoint/v3/contenttype/forms"/>
@@ -3426,26 +3505,20 @@
 </ds:datastoreItem>
 </file>
 
-<file path=customXml/itemProps3.xml><?xml version="1.0" encoding="utf-8"?>
-<ds:datastoreItem xmlns:ds="http://schemas.openxmlformats.org/officeDocument/2006/customXml" ds:itemID="{9E70957A-E7D6-4EF7-8F1E-943CCC345B74}">
+<file path=customXml/itemProps4.xml><?xml version="1.0" encoding="utf-8"?>
+<ds:datastoreItem xmlns:ds="http://schemas.openxmlformats.org/officeDocument/2006/customXml" ds:itemID="{31203DA2-18FD-4FD0-9025-CF71925D0FC8}">
   <ds:schemaRefs>
-    <ds:schemaRef ds:uri="http://purl.org/dc/terms/"/>
-    <ds:schemaRef ds:uri="http://schemas.openxmlformats.org/package/2006/metadata/core-properties"/>
+    <ds:schemaRef ds:uri="http://schemas.microsoft.com/office/2006/metadata/contentType"/>
+    <ds:schemaRef ds:uri="http://schemas.microsoft.com/office/2006/metadata/properties/metaAttributes"/>
+    <ds:schemaRef ds:uri="http://www.w3.org/2001/XMLSchema"/>
+    <ds:schemaRef ds:uri="http://schemas.microsoft.com/office/2006/metadata/properties"/>
+    <ds:schemaRef ds:uri="dec2726e-c4de-460a-a268-e1c8de2f86ad"/>
     <ds:schemaRef ds:uri="http://schemas.microsoft.com/office/2006/documentManagement/types"/>
     <ds:schemaRef ds:uri="http://schemas.microsoft.com/office/infopath/2007/PartnerControls"/>
+    <ds:schemaRef ds:uri="http://schemas.openxmlformats.org/package/2006/metadata/core-properties"/>
     <ds:schemaRef ds:uri="http://purl.org/dc/elements/1.1/"/>
-    <ds:schemaRef ds:uri="http://schemas.microsoft.com/office/2006/metadata/properties"/>
-    <ds:schemaRef ds:uri="ce76cabf-c672-4156-bb5b-5dd5215f112c"/>
-    <ds:schemaRef ds:uri="http://www.w3.org/XML/1998/namespace"/>
-    <ds:schemaRef ds:uri="http://purl.org/dc/dcmitype/"/>
-  </ds:schemaRefs>
-</ds:datastoreItem>
-</file>
-
-<file path=customXml/itemProps4.xml><?xml version="1.0" encoding="utf-8"?>
-<ds:datastoreItem xmlns:ds="http://schemas.openxmlformats.org/officeDocument/2006/customXml" ds:itemID="{2980E273-5F4E-4B36-883E-23474C976C02}">
-  <ds:schemaRefs>
-    <ds:schemaRef ds:uri="http://schemas.openxmlformats.org/officeDocument/2006/bibliography"/>
+    <ds:schemaRef ds:uri="http://purl.org/dc/terms/"/>
+    <ds:schemaRef ds:uri="http://schemas.microsoft.com/internal/obd"/>
   </ds:schemaRefs>
 </ds:datastoreItem>
 </file>
</xml_diff>